<commit_message>
Add a Sales View
</commit_message>
<xml_diff>
--- a/study.docx
+++ b/study.docx
@@ -3,11 +3,563 @@
 <w:document xmlns:wpc="http://schemas.microsoft.com/office/word/2010/wordprocessingCanvas" xmlns:cx="http://schemas.microsoft.com/office/drawing/2014/chartex" xmlns:cx1="http://schemas.microsoft.com/office/drawing/2015/9/8/chartex" xmlns:cx2="http://schemas.microsoft.com/office/drawing/2015/10/21/chartex" xmlns:cx3="http://schemas.microsoft.com/office/drawing/2016/5/9/chartex" xmlns:cx4="http://schemas.microsoft.com/office/drawing/2016/5/10/chartex" xmlns:cx5="http://schemas.microsoft.com/office/drawing/2016/5/11/chartex" xmlns:cx6="http://schemas.microsoft.com/office/drawing/2016/5/12/chartex" xmlns:cx7="http://schemas.microsoft.com/office/drawing/2016/5/13/chartex" xmlns:cx8="http://schemas.microsoft.com/office/drawing/2016/5/14/chartex" xmlns:mc="http://schemas.openxmlformats.org/markup-compatibility/2006" xmlns:aink="http://schemas.microsoft.com/office/drawing/2016/ink" xmlns:am3d="http://schemas.microsoft.com/office/drawing/2017/model3d" xmlns:o="urn:schemas-microsoft-com:office:office" xmlns:r="http://schemas.openxmlformats.org/officeDocument/2006/relationships" xmlns:m="http://schemas.openxmlformats.org/officeDocument/2006/math" xmlns:v="urn:schemas-microsoft-com:vml" xmlns:wp14="http://schemas.microsoft.com/office/word/2010/wordprocessingDrawing" xmlns:wp="http://schemas.openxmlformats.org/drawingml/2006/wordprocessingDrawing" xmlns:w10="urn:schemas-microsoft-com:office:word" xmlns:w="http://schemas.openxmlformats.org/wordprocessingml/2006/main" xmlns:w14="http://schemas.microsoft.com/office/word/2010/wordml" xmlns:w15="http://schemas.microsoft.com/office/word/2012/wordml" xmlns:w16cid="http://schemas.microsoft.com/office/word/2016/wordml/cid" xmlns:w16se="http://schemas.microsoft.com/office/word/2015/wordml/symex" xmlns:wpg="http://schemas.microsoft.com/office/word/2010/wordprocessingGroup" xmlns:wpi="http://schemas.microsoft.com/office/word/2010/wordprocessingInk" xmlns:wne="http://schemas.microsoft.com/office/word/2006/wordml" xmlns:wps="http://schemas.microsoft.com/office/word/2010/wordprocessingShape" mc:Ignorable="w14 w15 w16se w16cid wp14">
   <w:body>
     <w:p>
-      <w:r>
-        <w:t>Web api authentication</w:t>
+      <w:pPr>
+        <w:rPr>
+          <w:lang w:val="en-US"/>
+        </w:rPr>
+      </w:pPr>
+      <w:r>
+        <w:rPr>
+          <w:lang w:val="en-US"/>
+        </w:rPr>
+        <w:t>???</w:t>
+      </w:r>
+    </w:p>
+    <w:p>
+      <w:pPr>
+        <w:rPr>
+          <w:lang w:val="en-US"/>
+        </w:rPr>
+      </w:pPr>
+      <w:r>
+        <w:rPr>
+          <w:lang w:val="en-US"/>
+        </w:rPr>
+        <w:t>View-Model-First</w:t>
+      </w:r>
+    </w:p>
+    <w:p>
+      <w:pPr>
+        <w:rPr>
+          <w:lang w:val="en-US"/>
+        </w:rPr>
+      </w:pPr>
+    </w:p>
+    <w:p>
+      <w:pPr>
+        <w:rPr>
+          <w:lang w:val="en-US"/>
+        </w:rPr>
+      </w:pPr>
+      <w:r>
+        <w:rPr>
+          <w:lang w:val="en-US"/>
+        </w:rPr>
+        <w:t xml:space="preserve">Web </w:t>
+      </w:r>
+      <w:proofErr w:type="spellStart"/>
+      <w:r>
+        <w:rPr>
+          <w:lang w:val="en-US"/>
+        </w:rPr>
+        <w:t>api</w:t>
+      </w:r>
+      <w:proofErr w:type="spellEnd"/>
+      <w:r>
+        <w:rPr>
+          <w:lang w:val="en-US"/>
+        </w:rPr>
+        <w:t xml:space="preserve"> </w:t>
+      </w:r>
+      <w:proofErr w:type="gramStart"/>
+      <w:r>
+        <w:rPr>
+          <w:lang w:val="en-US"/>
+        </w:rPr>
+        <w:t>authentication</w:t>
+      </w:r>
+      <w:r>
+        <w:rPr>
+          <w:lang w:val="en-US"/>
+        </w:rPr>
+        <w:t xml:space="preserve">  (</w:t>
+      </w:r>
+      <w:proofErr w:type="gramEnd"/>
+      <w:r>
+        <w:rPr>
+          <w:lang w:val="en-US"/>
+        </w:rPr>
+        <w:t>OAuth)</w:t>
+      </w:r>
+    </w:p>
+    <w:p>
+      <w:pPr>
+        <w:rPr>
+          <w:lang w:val="en-US"/>
+        </w:rPr>
+      </w:pPr>
+    </w:p>
+    <w:p>
+      <w:pPr>
+        <w:rPr>
+          <w:lang w:val="en-US"/>
+        </w:rPr>
+      </w:pPr>
+      <w:proofErr w:type="spellStart"/>
+      <w:proofErr w:type="gramStart"/>
+      <w:r>
+        <w:rPr>
+          <w:lang w:val="en-US"/>
+        </w:rPr>
+        <w:t>Registre</w:t>
+      </w:r>
+      <w:proofErr w:type="spellEnd"/>
+      <w:r>
+        <w:rPr>
+          <w:lang w:val="en-US"/>
+        </w:rPr>
+        <w:t> :</w:t>
+      </w:r>
+      <w:proofErr w:type="gramEnd"/>
+      <w:r>
+        <w:rPr>
+          <w:lang w:val="en-US"/>
+        </w:rPr>
+        <w:t xml:space="preserve"> </w:t>
+      </w:r>
+    </w:p>
+    <w:p>
+      <w:pPr>
+        <w:rPr>
+          <w:lang w:val="en-US"/>
+        </w:rPr>
+      </w:pPr>
+    </w:p>
+    <w:p>
+      <w:r>
+        <w:rPr>
+          <w:noProof/>
+        </w:rPr>
+        <w:drawing>
+          <wp:inline distT="0" distB="0" distL="0" distR="0" wp14:anchorId="6DE2B11C" wp14:editId="22131C01">
+            <wp:extent cx="5753100" cy="1897380"/>
+            <wp:effectExtent l="0" t="0" r="0" b="7620"/>
+            <wp:docPr id="1" name="Image 1"/>
+            <wp:cNvGraphicFramePr>
+              <a:graphicFrameLocks xmlns:a="http://schemas.openxmlformats.org/drawingml/2006/main" noChangeAspect="1"/>
+            </wp:cNvGraphicFramePr>
+            <a:graphic xmlns:a="http://schemas.openxmlformats.org/drawingml/2006/main">
+              <a:graphicData uri="http://schemas.openxmlformats.org/drawingml/2006/picture">
+                <pic:pic xmlns:pic="http://schemas.openxmlformats.org/drawingml/2006/picture">
+                  <pic:nvPicPr>
+                    <pic:cNvPr id="0" name="Picture 1"/>
+                    <pic:cNvPicPr>
+                      <a:picLocks noChangeAspect="1" noChangeArrowheads="1"/>
+                    </pic:cNvPicPr>
+                  </pic:nvPicPr>
+                  <pic:blipFill>
+                    <a:blip r:embed="rId5" cstate="print">
+                      <a:extLst>
+                        <a:ext uri="{28A0092B-C50C-407E-A947-70E740481C1C}">
+                          <a14:useLocalDpi xmlns:a14="http://schemas.microsoft.com/office/drawing/2010/main" val="0"/>
+                        </a:ext>
+                      </a:extLst>
+                    </a:blip>
+                    <a:srcRect/>
+                    <a:stretch>
+                      <a:fillRect/>
+                    </a:stretch>
+                  </pic:blipFill>
+                  <pic:spPr bwMode="auto">
+                    <a:xfrm>
+                      <a:off x="0" y="0"/>
+                      <a:ext cx="5753100" cy="1897380"/>
+                    </a:xfrm>
+                    <a:prstGeom prst="rect">
+                      <a:avLst/>
+                    </a:prstGeom>
+                    <a:noFill/>
+                    <a:ln>
+                      <a:noFill/>
+                    </a:ln>
+                  </pic:spPr>
+                </pic:pic>
+              </a:graphicData>
+            </a:graphic>
+          </wp:inline>
+        </w:drawing>
+      </w:r>
+    </w:p>
+    <w:p/>
+    <w:p>
+      <w:proofErr w:type="spellStart"/>
+      <w:r>
+        <w:t>Token</w:t>
+      </w:r>
+      <w:proofErr w:type="spellEnd"/>
+      <w:r>
+        <w:t> :</w:t>
+      </w:r>
+    </w:p>
+    <w:p>
+      <w:r>
+        <w:rPr>
+          <w:noProof/>
+        </w:rPr>
+        <w:drawing>
+          <wp:inline distT="0" distB="0" distL="0" distR="0" wp14:anchorId="01C3AC51" wp14:editId="351903EA">
+            <wp:extent cx="5760720" cy="2438400"/>
+            <wp:effectExtent l="0" t="0" r="0" b="0"/>
+            <wp:docPr id="5" name="Image 5"/>
+            <wp:cNvGraphicFramePr>
+              <a:graphicFrameLocks xmlns:a="http://schemas.openxmlformats.org/drawingml/2006/main" noChangeAspect="1"/>
+            </wp:cNvGraphicFramePr>
+            <a:graphic xmlns:a="http://schemas.openxmlformats.org/drawingml/2006/main">
+              <a:graphicData uri="http://schemas.openxmlformats.org/drawingml/2006/picture">
+                <pic:pic xmlns:pic="http://schemas.openxmlformats.org/drawingml/2006/picture">
+                  <pic:nvPicPr>
+                    <pic:cNvPr id="0" name="Picture 5"/>
+                    <pic:cNvPicPr>
+                      <a:picLocks noChangeAspect="1" noChangeArrowheads="1"/>
+                    </pic:cNvPicPr>
+                  </pic:nvPicPr>
+                  <pic:blipFill>
+                    <a:blip r:embed="rId6" cstate="print">
+                      <a:extLst>
+                        <a:ext uri="{28A0092B-C50C-407E-A947-70E740481C1C}">
+                          <a14:useLocalDpi xmlns:a14="http://schemas.microsoft.com/office/drawing/2010/main" val="0"/>
+                        </a:ext>
+                      </a:extLst>
+                    </a:blip>
+                    <a:srcRect/>
+                    <a:stretch>
+                      <a:fillRect/>
+                    </a:stretch>
+                  </pic:blipFill>
+                  <pic:spPr bwMode="auto">
+                    <a:xfrm>
+                      <a:off x="0" y="0"/>
+                      <a:ext cx="5760720" cy="2438400"/>
+                    </a:xfrm>
+                    <a:prstGeom prst="rect">
+                      <a:avLst/>
+                    </a:prstGeom>
+                    <a:noFill/>
+                    <a:ln>
+                      <a:noFill/>
+                    </a:ln>
+                  </pic:spPr>
+                </pic:pic>
+              </a:graphicData>
+            </a:graphic>
+          </wp:inline>
+        </w:drawing>
+      </w:r>
+    </w:p>
+    <w:p>
+      <w:r>
+        <w:rPr>
+          <w:noProof/>
+        </w:rPr>
+        <w:lastRenderedPageBreak/>
+        <w:drawing>
+          <wp:inline distT="0" distB="0" distL="0" distR="0" wp14:anchorId="22093DF5" wp14:editId="53B8E74A">
+            <wp:extent cx="5760720" cy="3063240"/>
+            <wp:effectExtent l="0" t="0" r="0" b="3810"/>
+            <wp:docPr id="4" name="Image 4"/>
+            <wp:cNvGraphicFramePr>
+              <a:graphicFrameLocks xmlns:a="http://schemas.openxmlformats.org/drawingml/2006/main" noChangeAspect="1"/>
+            </wp:cNvGraphicFramePr>
+            <a:graphic xmlns:a="http://schemas.openxmlformats.org/drawingml/2006/main">
+              <a:graphicData uri="http://schemas.openxmlformats.org/drawingml/2006/picture">
+                <pic:pic xmlns:pic="http://schemas.openxmlformats.org/drawingml/2006/picture">
+                  <pic:nvPicPr>
+                    <pic:cNvPr id="0" name="Picture 4"/>
+                    <pic:cNvPicPr>
+                      <a:picLocks noChangeAspect="1" noChangeArrowheads="1"/>
+                    </pic:cNvPicPr>
+                  </pic:nvPicPr>
+                  <pic:blipFill>
+                    <a:blip r:embed="rId7" cstate="print">
+                      <a:extLst>
+                        <a:ext uri="{28A0092B-C50C-407E-A947-70E740481C1C}">
+                          <a14:useLocalDpi xmlns:a14="http://schemas.microsoft.com/office/drawing/2010/main" val="0"/>
+                        </a:ext>
+                      </a:extLst>
+                    </a:blip>
+                    <a:srcRect/>
+                    <a:stretch>
+                      <a:fillRect/>
+                    </a:stretch>
+                  </pic:blipFill>
+                  <pic:spPr bwMode="auto">
+                    <a:xfrm>
+                      <a:off x="0" y="0"/>
+                      <a:ext cx="5760720" cy="3063240"/>
+                    </a:xfrm>
+                    <a:prstGeom prst="rect">
+                      <a:avLst/>
+                    </a:prstGeom>
+                    <a:noFill/>
+                    <a:ln>
+                      <a:noFill/>
+                    </a:ln>
+                  </pic:spPr>
+                </pic:pic>
+              </a:graphicData>
+            </a:graphic>
+          </wp:inline>
+        </w:drawing>
+      </w:r>
+    </w:p>
+    <w:p/>
+    <w:p>
+      <w:proofErr w:type="spellStart"/>
+      <w:r>
+        <w:t>Swagger</w:t>
+      </w:r>
+      <w:proofErr w:type="spellEnd"/>
+      <w:r>
+        <w:t xml:space="preserve"> : installer in </w:t>
+      </w:r>
+      <w:proofErr w:type="spellStart"/>
+      <w:r>
+        <w:t>webapi</w:t>
+      </w:r>
+      <w:proofErr w:type="spellEnd"/>
+    </w:p>
+    <w:p>
+      <w:r>
+        <w:tab/>
+      </w:r>
+      <w:proofErr w:type="spellStart"/>
+      <w:r>
+        <w:t>S</w:t>
+      </w:r>
+      <w:r>
+        <w:t>washbuckle</w:t>
+      </w:r>
+      <w:proofErr w:type="spellEnd"/>
+    </w:p>
+    <w:p/>
+    <w:p>
+      <w:proofErr w:type="spellStart"/>
+      <w:r>
+        <w:t>Add</w:t>
+      </w:r>
+      <w:proofErr w:type="spellEnd"/>
+      <w:r>
+        <w:t xml:space="preserve"> : </w:t>
+      </w:r>
+      <w:proofErr w:type="spellStart"/>
+      <w:r>
+        <w:t>token</w:t>
+      </w:r>
+      <w:proofErr w:type="spellEnd"/>
+    </w:p>
+    <w:p>
+      <w:pPr>
+        <w:rPr>
+          <w:lang w:val="en-US"/>
+        </w:rPr>
+      </w:pPr>
+      <w:proofErr w:type="gramStart"/>
+      <w:r>
+        <w:rPr>
+          <w:lang w:val="en-US"/>
+        </w:rPr>
+        <w:t>Add  :</w:t>
+      </w:r>
+      <w:proofErr w:type="gramEnd"/>
+      <w:r>
+        <w:rPr>
+          <w:lang w:val="en-US"/>
+        </w:rPr>
+        <w:t xml:space="preserve"> how to create a space to add this token </w:t>
+      </w:r>
+    </w:p>
+    <w:p>
+      <w:pPr>
+        <w:rPr>
+          <w:lang w:val="en-US"/>
+        </w:rPr>
+      </w:pPr>
+    </w:p>
+    <w:p>
+      <w:pPr>
+        <w:rPr>
+          <w:lang w:val="en-US"/>
+        </w:rPr>
+      </w:pPr>
+    </w:p>
+    <w:p>
+      <w:pPr>
+        <w:rPr>
+          <w:lang w:val="en-US"/>
+        </w:rPr>
+      </w:pPr>
+      <w:r>
+        <w:rPr>
+          <w:lang w:val="en-US"/>
+        </w:rPr>
+        <w:t>WPF</w:t>
+      </w:r>
+    </w:p>
+    <w:p>
+      <w:pPr>
+        <w:pStyle w:val="Paragraphedeliste"/>
+        <w:numPr>
+          <w:ilvl w:val="0"/>
+          <w:numId w:val="1"/>
+        </w:numPr>
+        <w:rPr>
+          <w:lang w:val="en-US"/>
+        </w:rPr>
+      </w:pPr>
+      <w:proofErr w:type="spellStart"/>
+      <w:r>
+        <w:rPr>
+          <w:lang w:val="en-US"/>
+        </w:rPr>
+        <w:t>Caliburn</w:t>
+      </w:r>
+      <w:proofErr w:type="spellEnd"/>
+      <w:r>
+        <w:rPr>
+          <w:lang w:val="en-US"/>
+        </w:rPr>
+        <w:t xml:space="preserve"> Micro</w:t>
+      </w:r>
+    </w:p>
+    <w:p>
+      <w:pPr>
+        <w:pStyle w:val="Paragraphedeliste"/>
+        <w:numPr>
+          <w:ilvl w:val="0"/>
+          <w:numId w:val="1"/>
+        </w:numPr>
+        <w:rPr>
+          <w:lang w:val="en-US"/>
+        </w:rPr>
+      </w:pPr>
+      <w:proofErr w:type="spellStart"/>
+      <w:r>
+        <w:rPr>
+          <w:lang w:val="en-US"/>
+        </w:rPr>
+        <w:t>SimpleContainer</w:t>
+      </w:r>
+      <w:proofErr w:type="spellEnd"/>
+    </w:p>
+    <w:p>
+      <w:pPr>
+        <w:pStyle w:val="Paragraphedeliste"/>
+        <w:numPr>
+          <w:ilvl w:val="0"/>
+          <w:numId w:val="1"/>
+        </w:numPr>
+        <w:rPr>
+          <w:lang w:val="en-US"/>
+        </w:rPr>
+      </w:pPr>
+      <w:proofErr w:type="spellStart"/>
+      <w:proofErr w:type="gramStart"/>
+      <w:r>
+        <w:rPr>
+          <w:lang w:val="en-US"/>
+        </w:rPr>
+        <w:t>P</w:t>
+      </w:r>
+      <w:r>
+        <w:rPr>
+          <w:lang w:val="en-US"/>
+        </w:rPr>
+        <w:t>ass</w:t>
+      </w:r>
+      <w:r>
+        <w:rPr>
+          <w:lang w:val="en-US"/>
+        </w:rPr>
+        <w:t>wordbox</w:t>
+      </w:r>
+      <w:proofErr w:type="spellEnd"/>
+      <w:r>
+        <w:rPr>
+          <w:lang w:val="en-US"/>
+        </w:rPr>
+        <w:t xml:space="preserve"> :</w:t>
+      </w:r>
+      <w:proofErr w:type="gramEnd"/>
+      <w:r>
+        <w:rPr>
+          <w:lang w:val="en-US"/>
+        </w:rPr>
+        <w:t xml:space="preserve"> not activate </w:t>
+      </w:r>
+      <w:proofErr w:type="spellStart"/>
+      <w:r>
+        <w:rPr>
+          <w:lang w:val="en-US"/>
+        </w:rPr>
+        <w:t>INotifyProperty</w:t>
+      </w:r>
+      <w:proofErr w:type="spellEnd"/>
+    </w:p>
+    <w:p>
+      <w:pPr>
+        <w:pStyle w:val="Paragraphedeliste"/>
+        <w:numPr>
+          <w:ilvl w:val="0"/>
+          <w:numId w:val="1"/>
+        </w:numPr>
+        <w:rPr>
+          <w:lang w:val="en-US"/>
+        </w:rPr>
+      </w:pPr>
+      <w:proofErr w:type="spellStart"/>
+      <w:proofErr w:type="gramStart"/>
+      <w:r>
+        <w:rPr>
+          <w:lang w:val="en-US"/>
+        </w:rPr>
+        <w:t>BooleanToVisibilityConverter</w:t>
+      </w:r>
+      <w:proofErr w:type="spellEnd"/>
+      <w:r>
+        <w:rPr>
+          <w:lang w:val="en-US"/>
+        </w:rPr>
+        <w:t xml:space="preserve"> :</w:t>
+      </w:r>
+      <w:proofErr w:type="gramEnd"/>
+      <w:r>
+        <w:rPr>
+          <w:lang w:val="en-US"/>
+        </w:rPr>
+        <w:t xml:space="preserve"> static resource</w:t>
+      </w:r>
+    </w:p>
+    <w:p>
+      <w:pPr>
+        <w:pStyle w:val="Paragraphedeliste"/>
+        <w:numPr>
+          <w:ilvl w:val="0"/>
+          <w:numId w:val="1"/>
+        </w:numPr>
+        <w:rPr>
+          <w:lang w:val="en-US"/>
+        </w:rPr>
+      </w:pPr>
+      <w:r>
+        <w:rPr>
+          <w:lang w:val="en-US"/>
+        </w:rPr>
+        <w:t>Anonymous object : var p = new {Id = Id</w:t>
       </w:r>
       <w:bookmarkStart w:id="0" w:name="_GoBack"/>
       <w:bookmarkEnd w:id="0"/>
+      <w:r>
+        <w:rPr>
+          <w:lang w:val="en-US"/>
+        </w:rPr>
+        <w:t>}</w:t>
+      </w:r>
+      <w:r>
+        <w:rPr>
+          <w:lang w:val="en-US"/>
+        </w:rPr>
+        <w:tab/>
+      </w:r>
     </w:p>
     <w:sectPr>
       <w:pgSz w:w="11906" w:h="16838"/>
@@ -17,6 +569,126 @@
     </w:sectPr>
   </w:body>
 </w:document>
+</file>
+
+<file path=word/numbering.xml><?xml version="1.0" encoding="utf-8"?>
+<w:numbering xmlns:wpc="http://schemas.microsoft.com/office/word/2010/wordprocessingCanvas" xmlns:cx="http://schemas.microsoft.com/office/drawing/2014/chartex" xmlns:cx1="http://schemas.microsoft.com/office/drawing/2015/9/8/chartex" xmlns:cx2="http://schemas.microsoft.com/office/drawing/2015/10/21/chartex" xmlns:cx3="http://schemas.microsoft.com/office/drawing/2016/5/9/chartex" xmlns:cx4="http://schemas.microsoft.com/office/drawing/2016/5/10/chartex" xmlns:cx5="http://schemas.microsoft.com/office/drawing/2016/5/11/chartex" xmlns:cx6="http://schemas.microsoft.com/office/drawing/2016/5/12/chartex" xmlns:cx7="http://schemas.microsoft.com/office/drawing/2016/5/13/chartex" xmlns:cx8="http://schemas.microsoft.com/office/drawing/2016/5/14/chartex" xmlns:mc="http://schemas.openxmlformats.org/markup-compatibility/2006" xmlns:aink="http://schemas.microsoft.com/office/drawing/2016/ink" xmlns:am3d="http://schemas.microsoft.com/office/drawing/2017/model3d" xmlns:o="urn:schemas-microsoft-com:office:office" xmlns:r="http://schemas.openxmlformats.org/officeDocument/2006/relationships" xmlns:m="http://schemas.openxmlformats.org/officeDocument/2006/math" xmlns:v="urn:schemas-microsoft-com:vml" xmlns:wp14="http://schemas.microsoft.com/office/word/2010/wordprocessingDrawing" xmlns:wp="http://schemas.openxmlformats.org/drawingml/2006/wordprocessingDrawing" xmlns:w10="urn:schemas-microsoft-com:office:word" xmlns:w="http://schemas.openxmlformats.org/wordprocessingml/2006/main" xmlns:w14="http://schemas.microsoft.com/office/word/2010/wordml" xmlns:w15="http://schemas.microsoft.com/office/word/2012/wordml" xmlns:w16cid="http://schemas.microsoft.com/office/word/2016/wordml/cid" xmlns:w16se="http://schemas.microsoft.com/office/word/2015/wordml/symex" xmlns:wpg="http://schemas.microsoft.com/office/word/2010/wordprocessingGroup" xmlns:wpi="http://schemas.microsoft.com/office/word/2010/wordprocessingInk" xmlns:wne="http://schemas.microsoft.com/office/word/2006/wordml" xmlns:wps="http://schemas.microsoft.com/office/word/2010/wordprocessingShape" mc:Ignorable="w14 w15 w16se w16cid wp14">
+  <w:abstractNum w:abstractNumId="0" w15:restartNumberingAfterBreak="0">
+    <w:nsid w:val="433E62E6"/>
+    <w:multiLevelType w:val="hybridMultilevel"/>
+    <w:tmpl w:val="B85C5482"/>
+    <w:lvl w:ilvl="0" w:tplc="3D60D764">
+      <w:numFmt w:val="bullet"/>
+      <w:lvlText w:val="-"/>
+      <w:lvlJc w:val="left"/>
+      <w:pPr>
+        <w:ind w:left="720" w:hanging="360"/>
+      </w:pPr>
+      <w:rPr>
+        <w:rFonts w:ascii="Calibri" w:eastAsiaTheme="minorEastAsia" w:hAnsi="Calibri" w:cs="Calibri" w:hint="default"/>
+      </w:rPr>
+    </w:lvl>
+    <w:lvl w:ilvl="1" w:tplc="040C0003" w:tentative="1">
+      <w:start w:val="1"/>
+      <w:numFmt w:val="bullet"/>
+      <w:lvlText w:val="o"/>
+      <w:lvlJc w:val="left"/>
+      <w:pPr>
+        <w:ind w:left="1440" w:hanging="360"/>
+      </w:pPr>
+      <w:rPr>
+        <w:rFonts w:ascii="Courier New" w:hAnsi="Courier New" w:cs="Courier New" w:hint="default"/>
+      </w:rPr>
+    </w:lvl>
+    <w:lvl w:ilvl="2" w:tplc="040C0005" w:tentative="1">
+      <w:start w:val="1"/>
+      <w:numFmt w:val="bullet"/>
+      <w:lvlText w:val=""/>
+      <w:lvlJc w:val="left"/>
+      <w:pPr>
+        <w:ind w:left="2160" w:hanging="360"/>
+      </w:pPr>
+      <w:rPr>
+        <w:rFonts w:ascii="Wingdings" w:hAnsi="Wingdings" w:hint="default"/>
+      </w:rPr>
+    </w:lvl>
+    <w:lvl w:ilvl="3" w:tplc="040C0001" w:tentative="1">
+      <w:start w:val="1"/>
+      <w:numFmt w:val="bullet"/>
+      <w:lvlText w:val=""/>
+      <w:lvlJc w:val="left"/>
+      <w:pPr>
+        <w:ind w:left="2880" w:hanging="360"/>
+      </w:pPr>
+      <w:rPr>
+        <w:rFonts w:ascii="Symbol" w:hAnsi="Symbol" w:hint="default"/>
+      </w:rPr>
+    </w:lvl>
+    <w:lvl w:ilvl="4" w:tplc="040C0003" w:tentative="1">
+      <w:start w:val="1"/>
+      <w:numFmt w:val="bullet"/>
+      <w:lvlText w:val="o"/>
+      <w:lvlJc w:val="left"/>
+      <w:pPr>
+        <w:ind w:left="3600" w:hanging="360"/>
+      </w:pPr>
+      <w:rPr>
+        <w:rFonts w:ascii="Courier New" w:hAnsi="Courier New" w:cs="Courier New" w:hint="default"/>
+      </w:rPr>
+    </w:lvl>
+    <w:lvl w:ilvl="5" w:tplc="040C0005" w:tentative="1">
+      <w:start w:val="1"/>
+      <w:numFmt w:val="bullet"/>
+      <w:lvlText w:val=""/>
+      <w:lvlJc w:val="left"/>
+      <w:pPr>
+        <w:ind w:left="4320" w:hanging="360"/>
+      </w:pPr>
+      <w:rPr>
+        <w:rFonts w:ascii="Wingdings" w:hAnsi="Wingdings" w:hint="default"/>
+      </w:rPr>
+    </w:lvl>
+    <w:lvl w:ilvl="6" w:tplc="040C0001" w:tentative="1">
+      <w:start w:val="1"/>
+      <w:numFmt w:val="bullet"/>
+      <w:lvlText w:val=""/>
+      <w:lvlJc w:val="left"/>
+      <w:pPr>
+        <w:ind w:left="5040" w:hanging="360"/>
+      </w:pPr>
+      <w:rPr>
+        <w:rFonts w:ascii="Symbol" w:hAnsi="Symbol" w:hint="default"/>
+      </w:rPr>
+    </w:lvl>
+    <w:lvl w:ilvl="7" w:tplc="040C0003" w:tentative="1">
+      <w:start w:val="1"/>
+      <w:numFmt w:val="bullet"/>
+      <w:lvlText w:val="o"/>
+      <w:lvlJc w:val="left"/>
+      <w:pPr>
+        <w:ind w:left="5760" w:hanging="360"/>
+      </w:pPr>
+      <w:rPr>
+        <w:rFonts w:ascii="Courier New" w:hAnsi="Courier New" w:cs="Courier New" w:hint="default"/>
+      </w:rPr>
+    </w:lvl>
+    <w:lvl w:ilvl="8" w:tplc="040C0005" w:tentative="1">
+      <w:start w:val="1"/>
+      <w:numFmt w:val="bullet"/>
+      <w:lvlText w:val=""/>
+      <w:lvlJc w:val="left"/>
+      <w:pPr>
+        <w:ind w:left="6480" w:hanging="360"/>
+      </w:pPr>
+      <w:rPr>
+        <w:rFonts w:ascii="Wingdings" w:hAnsi="Wingdings" w:hint="default"/>
+      </w:rPr>
+    </w:lvl>
+  </w:abstractNum>
+  <w:num w:numId="1">
+    <w:abstractNumId w:val="0"/>
+  </w:num>
+</w:numbering>
 </file>
 
 <file path=word/styles.xml><?xml version="1.0" encoding="utf-8"?>
@@ -444,6 +1116,17 @@
     <w:semiHidden/>
     <w:unhideWhenUsed/>
   </w:style>
+  <w:style w:type="paragraph" w:styleId="Paragraphedeliste">
+    <w:name w:val="List Paragraph"/>
+    <w:basedOn w:val="Normal"/>
+    <w:uiPriority w:val="34"/>
+    <w:qFormat/>
+    <w:rsid w:val="00D61FDE"/>
+    <w:pPr>
+      <w:ind w:left="720"/>
+      <w:contextualSpacing/>
+    </w:pPr>
+  </w:style>
 </w:styles>
 </file>
 

</xml_diff>

<commit_message>
Add Dialog box and check permissions
</commit_message>
<xml_diff>
--- a/study.docx
+++ b/study.docx
@@ -81,6 +81,65 @@
         </w:rPr>
         <w:t>OAuth)</w:t>
       </w:r>
+    </w:p>
+    <w:p>
+      <w:pPr>
+        <w:rPr>
+          <w:lang w:val="en-US"/>
+        </w:rPr>
+      </w:pPr>
+      <w:r>
+        <w:rPr>
+          <w:lang w:val="en-US"/>
+        </w:rPr>
+        <w:t xml:space="preserve">Using </w:t>
+      </w:r>
+      <w:proofErr w:type="spellStart"/>
+      <w:proofErr w:type="gramStart"/>
+      <w:r>
+        <w:rPr>
+          <w:lang w:val="en-US"/>
+        </w:rPr>
+        <w:t>Microsoft.AspNet.Identity</w:t>
+      </w:r>
+      <w:proofErr w:type="spellEnd"/>
+      <w:proofErr w:type="gramEnd"/>
+    </w:p>
+    <w:p>
+      <w:pPr>
+        <w:rPr>
+          <w:lang w:val="en-US"/>
+        </w:rPr>
+      </w:pPr>
+      <w:r>
+        <w:rPr>
+          <w:lang w:val="en-US"/>
+        </w:rPr>
+        <w:t xml:space="preserve">String </w:t>
+      </w:r>
+      <w:proofErr w:type="spellStart"/>
+      <w:r>
+        <w:rPr>
+          <w:lang w:val="en-US"/>
+        </w:rPr>
+        <w:t>userId</w:t>
+      </w:r>
+      <w:proofErr w:type="spellEnd"/>
+      <w:r>
+        <w:rPr>
+          <w:lang w:val="en-US"/>
+        </w:rPr>
+        <w:t xml:space="preserve"> = RequestContext.Principal.Identity.GetUserId();</w:t>
+      </w:r>
+      <w:bookmarkStart w:id="0" w:name="_GoBack"/>
+      <w:bookmarkEnd w:id="0"/>
+    </w:p>
+    <w:p>
+      <w:pPr>
+        <w:rPr>
+          <w:lang w:val="en-US"/>
+        </w:rPr>
+      </w:pPr>
     </w:p>
     <w:p>
       <w:pPr>
@@ -304,48 +363,94 @@
     </w:p>
     <w:p/>
     <w:p>
+      <w:pPr>
+        <w:rPr>
+          <w:lang w:val="en-US"/>
+        </w:rPr>
+      </w:pPr>
+      <w:proofErr w:type="gramStart"/>
+      <w:r>
+        <w:rPr>
+          <w:lang w:val="en-US"/>
+        </w:rPr>
+        <w:t>Swagger :</w:t>
+      </w:r>
+      <w:proofErr w:type="gramEnd"/>
+      <w:r>
+        <w:rPr>
+          <w:lang w:val="en-US"/>
+        </w:rPr>
+        <w:t xml:space="preserve"> installer in </w:t>
+      </w:r>
       <w:proofErr w:type="spellStart"/>
       <w:r>
-        <w:t>Swagger</w:t>
+        <w:rPr>
+          <w:lang w:val="en-US"/>
+        </w:rPr>
+        <w:t>webapi</w:t>
       </w:r>
       <w:proofErr w:type="spellEnd"/>
-      <w:r>
-        <w:t xml:space="preserve"> : installer in </w:t>
+    </w:p>
+    <w:p>
+      <w:pPr>
+        <w:rPr>
+          <w:lang w:val="en-US"/>
+        </w:rPr>
+      </w:pPr>
+      <w:r>
+        <w:rPr>
+          <w:lang w:val="en-US"/>
+        </w:rPr>
+        <w:tab/>
       </w:r>
       <w:proofErr w:type="spellStart"/>
       <w:r>
-        <w:t>webapi</w:t>
+        <w:rPr>
+          <w:lang w:val="en-US"/>
+        </w:rPr>
+        <w:t>S</w:t>
+      </w:r>
+      <w:r>
+        <w:rPr>
+          <w:lang w:val="en-US"/>
+        </w:rPr>
+        <w:t>washbuckle</w:t>
       </w:r>
       <w:proofErr w:type="spellEnd"/>
     </w:p>
     <w:p>
-      <w:r>
-        <w:tab/>
-      </w:r>
-      <w:proofErr w:type="spellStart"/>
-      <w:r>
-        <w:t>S</w:t>
-      </w:r>
-      <w:r>
-        <w:t>washbuckle</w:t>
-      </w:r>
-      <w:proofErr w:type="spellEnd"/>
-    </w:p>
-    <w:p/>
-    <w:p>
-      <w:proofErr w:type="spellStart"/>
-      <w:r>
-        <w:t>Add</w:t>
-      </w:r>
-      <w:proofErr w:type="spellEnd"/>
-      <w:r>
-        <w:t xml:space="preserve"> : </w:t>
-      </w:r>
-      <w:proofErr w:type="spellStart"/>
-      <w:r>
+      <w:pPr>
+        <w:rPr>
+          <w:lang w:val="en-US"/>
+        </w:rPr>
+      </w:pPr>
+    </w:p>
+    <w:p>
+      <w:pPr>
+        <w:rPr>
+          <w:lang w:val="en-US"/>
+        </w:rPr>
+      </w:pPr>
+      <w:proofErr w:type="gramStart"/>
+      <w:r>
+        <w:rPr>
+          <w:lang w:val="en-US"/>
+        </w:rPr>
+        <w:t>Add :</w:t>
+      </w:r>
+      <w:proofErr w:type="gramEnd"/>
+      <w:r>
+        <w:rPr>
+          <w:lang w:val="en-US"/>
+        </w:rPr>
+        <w:t xml:space="preserve"> </w:t>
+      </w:r>
+      <w:r>
+        <w:rPr>
+          <w:lang w:val="en-US"/>
+        </w:rPr>
         <w:t>token</w:t>
       </w:r>
-      <w:proofErr w:type="spellEnd"/>
     </w:p>
     <w:p>
       <w:pPr>
@@ -544,16 +649,166 @@
         <w:rPr>
           <w:lang w:val="en-US"/>
         </w:rPr>
-        <w:t>Anonymous object : var p = new {Id = Id</w:t>
-      </w:r>
-      <w:bookmarkStart w:id="0" w:name="_GoBack"/>
-      <w:bookmarkEnd w:id="0"/>
-      <w:r>
-        <w:rPr>
-          <w:lang w:val="en-US"/>
-        </w:rPr>
-        <w:t>}</w:t>
-      </w:r>
+        <w:t xml:space="preserve">Anonymous </w:t>
+      </w:r>
+      <w:proofErr w:type="gramStart"/>
+      <w:r>
+        <w:rPr>
+          <w:lang w:val="en-US"/>
+        </w:rPr>
+        <w:t>object :</w:t>
+      </w:r>
+      <w:proofErr w:type="gramEnd"/>
+      <w:r>
+        <w:rPr>
+          <w:lang w:val="en-US"/>
+        </w:rPr>
+        <w:t xml:space="preserve"> var p = new {Id = Id}</w:t>
+      </w:r>
+    </w:p>
+    <w:p>
+      <w:pPr>
+        <w:pStyle w:val="Paragraphedeliste"/>
+        <w:numPr>
+          <w:ilvl w:val="0"/>
+          <w:numId w:val="1"/>
+        </w:numPr>
+        <w:rPr>
+          <w:lang w:val="en-US"/>
+        </w:rPr>
+      </w:pPr>
+      <w:proofErr w:type="spellStart"/>
+      <w:r>
+        <w:rPr>
+          <w:lang w:val="en-US"/>
+        </w:rPr>
+        <w:t>SalesViewModel</w:t>
+      </w:r>
+      <w:proofErr w:type="spellEnd"/>
+    </w:p>
+    <w:p>
+      <w:pPr>
+        <w:pStyle w:val="Paragraphedeliste"/>
+        <w:numPr>
+          <w:ilvl w:val="1"/>
+          <w:numId w:val="1"/>
+        </w:numPr>
+        <w:rPr>
+          <w:lang w:val="en-US"/>
+        </w:rPr>
+      </w:pPr>
+      <w:r>
+        <w:rPr>
+          <w:lang w:val="en-US"/>
+        </w:rPr>
+        <w:t>Add same item, how to refresh the cart</w:t>
+      </w:r>
+    </w:p>
+    <w:p>
+      <w:pPr>
+        <w:pStyle w:val="Paragraphedeliste"/>
+        <w:numPr>
+          <w:ilvl w:val="0"/>
+          <w:numId w:val="1"/>
+        </w:numPr>
+        <w:rPr>
+          <w:lang w:val="en-US"/>
+        </w:rPr>
+      </w:pPr>
+      <w:r>
+        <w:rPr>
+          <w:lang w:val="en-US"/>
+        </w:rPr>
+        <w:t xml:space="preserve">Update </w:t>
+      </w:r>
+      <w:proofErr w:type="spellStart"/>
+      <w:r>
+        <w:rPr>
+          <w:lang w:val="en-US"/>
+        </w:rPr>
+        <w:t>authtication</w:t>
+      </w:r>
+      <w:proofErr w:type="spellEnd"/>
+      <w:r>
+        <w:rPr>
+          <w:lang w:val="en-US"/>
+        </w:rPr>
+        <w:t xml:space="preserve"> database</w:t>
+      </w:r>
+    </w:p>
+    <w:p>
+      <w:pPr>
+        <w:pStyle w:val="Paragraphedeliste"/>
+        <w:numPr>
+          <w:ilvl w:val="1"/>
+          <w:numId w:val="1"/>
+        </w:numPr>
+        <w:rPr>
+          <w:lang w:val="en-US"/>
+        </w:rPr>
+      </w:pPr>
+      <w:r>
+        <w:rPr>
+          <w:lang w:val="en-US"/>
+        </w:rPr>
+        <w:t>Code first (early refactoring)</w:t>
+      </w:r>
+    </w:p>
+    <w:p>
+      <w:pPr>
+        <w:pStyle w:val="Paragraphedeliste"/>
+        <w:rPr>
+          <w:lang w:val="en-US"/>
+        </w:rPr>
+      </w:pPr>
+    </w:p>
+    <w:p>
+      <w:pPr>
+        <w:pStyle w:val="Paragraphedeliste"/>
+        <w:numPr>
+          <w:ilvl w:val="0"/>
+          <w:numId w:val="1"/>
+        </w:numPr>
+        <w:rPr>
+          <w:lang w:val="en-US"/>
+        </w:rPr>
+      </w:pPr>
+      <w:proofErr w:type="spellStart"/>
+      <w:r>
+        <w:rPr>
+          <w:lang w:val="en-US"/>
+        </w:rPr>
+        <w:t>AutoMapper</w:t>
+      </w:r>
+      <w:proofErr w:type="spellEnd"/>
+    </w:p>
+    <w:p>
+      <w:pPr>
+        <w:rPr>
+          <w:lang w:val="en-US"/>
+        </w:rPr>
+      </w:pPr>
+    </w:p>
+    <w:p>
+      <w:pPr>
+        <w:pStyle w:val="Paragraphedeliste"/>
+        <w:rPr>
+          <w:lang w:val="en-US"/>
+        </w:rPr>
+      </w:pPr>
+      <w:r>
+        <w:rPr>
+          <w:lang w:val="en-US"/>
+        </w:rPr>
+        <w:tab/>
+      </w:r>
+    </w:p>
+    <w:p>
+      <w:pPr>
+        <w:rPr>
+          <w:lang w:val="en-US"/>
+        </w:rPr>
+      </w:pPr>
       <w:r>
         <w:rPr>
           <w:lang w:val="en-US"/>
@@ -588,7 +843,7 @@
         <w:rFonts w:ascii="Calibri" w:eastAsiaTheme="minorEastAsia" w:hAnsi="Calibri" w:cs="Calibri" w:hint="default"/>
       </w:rPr>
     </w:lvl>
-    <w:lvl w:ilvl="1" w:tplc="040C0003" w:tentative="1">
+    <w:lvl w:ilvl="1" w:tplc="040C0003">
       <w:start w:val="1"/>
       <w:numFmt w:val="bullet"/>
       <w:lvlText w:val="o"/>

</xml_diff>